<commit_message>
Ajuste no Excel e remoção dos comentarios
</commit_message>
<xml_diff>
--- a/desafio vb6 pleno.docx
+++ b/desafio vb6 pleno.docx
@@ -1,13 +1,15 @@
 
 <file path=word/document.xml><?xml version="1.0" encoding="utf-8"?>
-<w:document xmlns:wpc="http://schemas.microsoft.com/office/word/2010/wordprocessingCanvas" xmlns:cx="http://schemas.microsoft.com/office/drawing/2014/chartex" xmlns:cx1="http://schemas.microsoft.com/office/drawing/2015/9/8/chartex" xmlns:cx2="http://schemas.microsoft.com/office/drawing/2015/10/21/chartex" xmlns:cx3="http://schemas.microsoft.com/office/drawing/2016/5/9/chartex" xmlns:cx4="http://schemas.microsoft.com/office/drawing/2016/5/10/chartex" xmlns:cx5="http://schemas.microsoft.com/office/drawing/2016/5/11/chartex" xmlns:cx6="http://schemas.microsoft.com/office/drawing/2016/5/12/chartex" xmlns:cx7="http://schemas.microsoft.com/office/drawing/2016/5/13/chartex" xmlns:cx8="http://schemas.microsoft.com/office/drawing/2016/5/14/chartex" xmlns:mc="http://schemas.openxmlformats.org/markup-compatibility/2006" xmlns:aink="http://schemas.microsoft.com/office/drawing/2016/ink" xmlns:am3d="http://schemas.microsoft.com/office/drawing/2017/model3d" xmlns:o="urn:schemas-microsoft-com:office:office" xmlns:oel="http://schemas.microsoft.com/office/2019/extlst" xmlns:r="http://schemas.openxmlformats.org/officeDocument/2006/relationships" xmlns:m="http://schemas.openxmlformats.org/officeDocument/2006/math" xmlns:v="urn:schemas-microsoft-com:vml" xmlns:wp14="http://schemas.microsoft.com/office/word/2010/wordprocessingDrawing" xmlns:wp="http://schemas.openxmlformats.org/drawingml/2006/wordprocessingDrawing" xmlns:w10="urn:schemas-microsoft-com:office:word" xmlns:w="http://schemas.openxmlformats.org/wordprocessingml/2006/main" xmlns:w14="http://schemas.microsoft.com/office/word/2010/wordml" xmlns:w15="http://schemas.microsoft.com/office/word/2012/wordml" xmlns:w16cex="http://schemas.microsoft.com/office/word/2018/wordml/cex" xmlns:w16cid="http://schemas.microsoft.com/office/word/2016/wordml/cid" xmlns:w16="http://schemas.microsoft.com/office/word/2018/wordml" xmlns:w16du="http://schemas.microsoft.com/office/word/2023/wordml/word16du" xmlns:w16sdtdh="http://schemas.microsoft.com/office/word/2020/wordml/sdtdatahash" xmlns:w16sdtfl="http://schemas.microsoft.com/office/word/2024/wordml/sdtformatlock" xmlns:w16se="http://schemas.microsoft.com/office/word/2015/wordml/symex" xmlns:wpg="http://schemas.microsoft.com/office/word/2010/wordprocessingGroup" xmlns:wpi="http://schemas.microsoft.com/office/word/2010/wordprocessingInk" xmlns:wne="http://schemas.microsoft.com/office/word/2006/wordml" xmlns:wps="http://schemas.microsoft.com/office/word/2010/wordprocessingShape" mc:Ignorable="w14 w15 w16se w16cid w16 w16cex w16sdtdh w16sdtfl w16du wp14">
+<w:document xmlns:wpc="http://schemas.microsoft.com/office/word/2010/wordprocessingCanvas" xmlns:cx="http://schemas.microsoft.com/office/drawing/2014/chartex" xmlns:mc="http://schemas.openxmlformats.org/markup-compatibility/2006" xmlns:o="urn:schemas-microsoft-com:office:office" xmlns:r="http://schemas.openxmlformats.org/officeDocument/2006/relationships" xmlns:m="http://schemas.openxmlformats.org/officeDocument/2006/math" xmlns:v="urn:schemas-microsoft-com:vml" xmlns:wp14="http://schemas.microsoft.com/office/word/2010/wordprocessingDrawing" xmlns:wp="http://schemas.openxmlformats.org/drawingml/2006/wordprocessingDrawing" xmlns:w10="urn:schemas-microsoft-com:office:word" xmlns:w="http://schemas.openxmlformats.org/wordprocessingml/2006/main" xmlns:w14="http://schemas.microsoft.com/office/word/2010/wordml" xmlns:w15="http://schemas.microsoft.com/office/word/2012/wordml" xmlns:w16se="http://schemas.microsoft.com/office/word/2015/wordml/symex" xmlns:wpg="http://schemas.microsoft.com/office/word/2010/wordprocessingGroup" xmlns:wpi="http://schemas.microsoft.com/office/word/2010/wordprocessingInk" xmlns:wne="http://schemas.microsoft.com/office/word/2006/wordml" xmlns:wps="http://schemas.microsoft.com/office/word/2010/wordprocessingShape" mc:Ignorable="w14 w15 w16se wp14">
   <w:body>
     <w:p>
       <w:pPr>
         <w:pStyle w:val="Ttulo1"/>
       </w:pPr>
+      <w:bookmarkStart w:id="0" w:name="_GoBack"/>
+      <w:bookmarkEnd w:id="0"/>
       <w:r>
-        <w:t>Desafio Técnico - Desenvolvedor Pleno (VB.NET + SQL Server)</w:t>
+        <w:t>Desafio Técnico - Desenvolvedor Pleno (VB6/VB.NET + SQL Server)</w:t>
       </w:r>
     </w:p>
     <w:p>
@@ -20,7 +22,10 @@
     </w:p>
     <w:p>
       <w:r>
-        <w:t>A XYZ Administradora de Cartões de Crédito busca uma solução robusta para gerenciar transações financeiras de clientes. A aplicação precisa ser eficiente, escalável e bem estruturada, garantindo confiabilidade no processamento de um alto volume de dados.</w:t>
+        <w:t xml:space="preserve">A XYZ Administradora de Cartões de Crédito busca uma solução robusta para gerenciar transações financeiras de clientes. A aplicação precisa ser eficiente, escalável e bem </w:t>
+      </w:r>
+      <w:r>
+        <w:t>estruturada, garantindo confiabilidade no processamento de um alto volume de dados.</w:t>
       </w:r>
     </w:p>
     <w:p>
@@ -33,12 +38,18 @@
     </w:p>
     <w:p>
       <w:r>
-        <w:t>Desenvolver um sistema para cadastro e gerenciamento de transações de cartão de crédito, implementando boas práticas de código, manipulação eficiente de dados e exportação de relatórios.</w:t>
+        <w:t>Desenvolver um sistema para cadastro e gerenciamento de transações de cartão de crédito, implementando boas práticas de código, manipulação eficiente de dados e ex</w:t>
+      </w:r>
+      <w:r>
+        <w:t>portação de relatórios.</w:t>
       </w:r>
     </w:p>
     <w:p>
       <w:r>
-        <w:t>🚨 Importante: O desafio pode ser realizado em VB.NET. O candidato pode escolher a tecnologia com a qual tem mais experiência.</w:t>
+        <w:t>🚨</w:t>
+      </w:r>
+      <w:r>
+        <w:t xml:space="preserve"> Importante: O desafio pode ser realizado tanto em VB6 (Desktop) quanto em VB.NET. O candidato pode escolher a tecnologia com a qual tem mais experiência.</w:t>
       </w:r>
     </w:p>
     <w:p>
@@ -46,12 +57,15 @@
         <w:pStyle w:val="Ttulo2"/>
       </w:pPr>
       <w:r>
-        <w:t>1. Desenvolvimento do CRUD - VB.NET</w:t>
+        <w:t>1. Desenvolvimento do CRUD - VB6 ou VB.NET</w:t>
       </w:r>
     </w:p>
     <w:p>
       <w:r>
-        <w:t>Criar uma aplicação para gerenciar transações de cartão de crédito com as seguintes funcionalidades:</w:t>
+        <w:t>Criar uma aplicação para gerenci</w:t>
+      </w:r>
+      <w:r>
+        <w:t>ar transações de cartão de crédito com as seguintes funcionalidades:</w:t>
       </w:r>
     </w:p>
     <w:p>
@@ -80,7 +94,10 @@
       </w:r>
       <w:r>
         <w:br/>
-        <w:t>- Data_Transacao (data/hora do registro)</w:t>
+        <w:t>- Data_Transacao (data/hora do regis</w:t>
+      </w:r>
+      <w:r>
+        <w:t>tro)</w:t>
       </w:r>
       <w:r>
         <w:br/>
@@ -118,7 +135,10 @@
       </w:r>
       <w:r>
         <w:br/>
-        <w:t>Registro de erro caso falhe.</w:t>
+        <w:t>Registro de err</w:t>
+      </w:r>
+      <w:r>
+        <w:t>o caso falhe.</w:t>
       </w:r>
     </w:p>
     <w:p>
@@ -148,7 +168,10 @@
     </w:p>
     <w:p>
       <w:r>
-        <w:t>Exibir mensagens amigáveis ao usuário.</w:t>
+        <w:t>Exibir mensagens a</w:t>
+      </w:r>
+      <w:r>
+        <w:t>migáveis ao usuário.</w:t>
       </w:r>
       <w:r>
         <w:br/>
@@ -183,7 +206,10 @@
       </w:r>
       <w:r>
         <w:br/>
-        <w:t>@Data_Final (DATETIME)</w:t>
+        <w:t>@Data_Final (D</w:t>
+      </w:r>
+      <w:r>
+        <w:t>ATETIME)</w:t>
       </w:r>
       <w:r>
         <w:br/>
@@ -233,7 +259,10 @@
           </w:tcPr>
           <w:p>
             <w:r>
-              <w:t>Faixa de Valor (R$)</w:t>
+              <w:t>Faixa de</w:t>
+            </w:r>
+            <w:r>
+              <w:t xml:space="preserve"> Valor (R$)</w:t>
             </w:r>
           </w:p>
         </w:tc>
@@ -351,7 +380,10 @@
       </w:r>
       <w:r>
         <w:br/>
-        <w:t>- Deve utilizar a função de categorização definida anteriormente.</w:t>
+        <w:t xml:space="preserve">- Deve utilizar a função de categorização definida </w:t>
+      </w:r>
+      <w:r>
+        <w:t>anteriormente.</w:t>
       </w:r>
     </w:p>
     <w:p>
@@ -390,7 +422,10 @@
     </w:p>
     <w:p>
       <w:r>
-        <w:t>- Código-fonte organizado e escalável</w:t>
+        <w:t xml:space="preserve">- Código-fonte organizado e </w:t>
+      </w:r>
+      <w:r>
+        <w:t>escalável</w:t>
       </w:r>
       <w:r>
         <w:br/>
@@ -423,7 +458,10 @@
       </w:r>
       <w:r>
         <w:br/>
-        <w:t>2. Script SQL completo (tabelas, procedures, functions, views e dados de exemplo).</w:t>
+        <w:t>2. Script SQL completo (</w:t>
+      </w:r>
+      <w:r>
+        <w:t>tabelas, procedures, functions, views e dados de exemplo).</w:t>
       </w:r>
       <w:r>
         <w:br/>
@@ -432,7 +470,10 @@
     </w:p>
     <w:p>
       <w:r>
-        <w:t>🚨 Observação: Não é necessário desenvolver testes unitários.</w:t>
+        <w:t>🚨</w:t>
+      </w:r>
+      <w:r>
+        <w:t xml:space="preserve"> Observação: Não é necessário desenvolver testes unitários.</w:t>
       </w:r>
     </w:p>
     <w:sectPr>
@@ -446,7 +487,7 @@
 </file>
 
 <file path=word/numbering.xml><?xml version="1.0" encoding="utf-8"?>
-<w:numbering xmlns:wpc="http://schemas.microsoft.com/office/word/2010/wordprocessingCanvas" xmlns:cx="http://schemas.microsoft.com/office/drawing/2014/chartex" xmlns:cx1="http://schemas.microsoft.com/office/drawing/2015/9/8/chartex" xmlns:cx2="http://schemas.microsoft.com/office/drawing/2015/10/21/chartex" xmlns:cx3="http://schemas.microsoft.com/office/drawing/2016/5/9/chartex" xmlns:cx4="http://schemas.microsoft.com/office/drawing/2016/5/10/chartex" xmlns:cx5="http://schemas.microsoft.com/office/drawing/2016/5/11/chartex" xmlns:cx6="http://schemas.microsoft.com/office/drawing/2016/5/12/chartex" xmlns:cx7="http://schemas.microsoft.com/office/drawing/2016/5/13/chartex" xmlns:cx8="http://schemas.microsoft.com/office/drawing/2016/5/14/chartex" xmlns:mc="http://schemas.openxmlformats.org/markup-compatibility/2006" xmlns:aink="http://schemas.microsoft.com/office/drawing/2016/ink" xmlns:am3d="http://schemas.microsoft.com/office/drawing/2017/model3d" xmlns:o="urn:schemas-microsoft-com:office:office" xmlns:oel="http://schemas.microsoft.com/office/2019/extlst" xmlns:r="http://schemas.openxmlformats.org/officeDocument/2006/relationships" xmlns:m="http://schemas.openxmlformats.org/officeDocument/2006/math" xmlns:v="urn:schemas-microsoft-com:vml" xmlns:wp14="http://schemas.microsoft.com/office/word/2010/wordprocessingDrawing" xmlns:wp="http://schemas.openxmlformats.org/drawingml/2006/wordprocessingDrawing" xmlns:w10="urn:schemas-microsoft-com:office:word" xmlns:w="http://schemas.openxmlformats.org/wordprocessingml/2006/main" xmlns:w14="http://schemas.microsoft.com/office/word/2010/wordml" xmlns:w15="http://schemas.microsoft.com/office/word/2012/wordml" xmlns:w16cex="http://schemas.microsoft.com/office/word/2018/wordml/cex" xmlns:w16cid="http://schemas.microsoft.com/office/word/2016/wordml/cid" xmlns:w16="http://schemas.microsoft.com/office/word/2018/wordml" xmlns:w16du="http://schemas.microsoft.com/office/word/2023/wordml/word16du" xmlns:w16sdtdh="http://schemas.microsoft.com/office/word/2020/wordml/sdtdatahash" xmlns:w16sdtfl="http://schemas.microsoft.com/office/word/2024/wordml/sdtformatlock" xmlns:w16se="http://schemas.microsoft.com/office/word/2015/wordml/symex" xmlns:wpg="http://schemas.microsoft.com/office/word/2010/wordprocessingGroup" xmlns:wpi="http://schemas.microsoft.com/office/word/2010/wordprocessingInk" xmlns:wne="http://schemas.microsoft.com/office/word/2006/wordml" xmlns:wps="http://schemas.microsoft.com/office/word/2010/wordprocessingShape" mc:Ignorable="w14 w15 w16se w16cid w16 w16cex w16sdtdh w16sdtfl w16du wp14">
+<w:numbering xmlns:wpc="http://schemas.microsoft.com/office/word/2010/wordprocessingCanvas" xmlns:cx="http://schemas.microsoft.com/office/drawing/2014/chartex" xmlns:mc="http://schemas.openxmlformats.org/markup-compatibility/2006" xmlns:o="urn:schemas-microsoft-com:office:office" xmlns:r="http://schemas.openxmlformats.org/officeDocument/2006/relationships" xmlns:m="http://schemas.openxmlformats.org/officeDocument/2006/math" xmlns:v="urn:schemas-microsoft-com:vml" xmlns:wp14="http://schemas.microsoft.com/office/word/2010/wordprocessingDrawing" xmlns:wp="http://schemas.openxmlformats.org/drawingml/2006/wordprocessingDrawing" xmlns:w10="urn:schemas-microsoft-com:office:word" xmlns:w="http://schemas.openxmlformats.org/wordprocessingml/2006/main" xmlns:w14="http://schemas.microsoft.com/office/word/2010/wordml" xmlns:w15="http://schemas.microsoft.com/office/word/2012/wordml" xmlns:w16se="http://schemas.microsoft.com/office/word/2015/wordml/symex" xmlns:wpg="http://schemas.microsoft.com/office/word/2010/wordprocessingGroup" xmlns:wpi="http://schemas.microsoft.com/office/word/2010/wordprocessingInk" xmlns:wne="http://schemas.microsoft.com/office/word/2006/wordml" xmlns:wps="http://schemas.microsoft.com/office/word/2010/wordprocessingShape" mc:Ignorable="w14 w15 w16se wp14">
   <w:abstractNum w:abstractNumId="0" w15:restartNumberingAfterBreak="0">
     <w:nsid w:val="FFFFFF7C"/>
     <w:multiLevelType w:val="singleLevel"/>
@@ -618,38 +659,38 @@
       </w:rPr>
     </w:lvl>
   </w:abstractNum>
-  <w:num w:numId="1" w16cid:durableId="1955600125">
+  <w:num w:numId="1">
     <w:abstractNumId w:val="8"/>
   </w:num>
-  <w:num w:numId="2" w16cid:durableId="1140924163">
+  <w:num w:numId="2">
     <w:abstractNumId w:val="6"/>
   </w:num>
-  <w:num w:numId="3" w16cid:durableId="1668172911">
+  <w:num w:numId="3">
     <w:abstractNumId w:val="5"/>
   </w:num>
-  <w:num w:numId="4" w16cid:durableId="2080443913">
+  <w:num w:numId="4">
     <w:abstractNumId w:val="4"/>
   </w:num>
-  <w:num w:numId="5" w16cid:durableId="1869951910">
+  <w:num w:numId="5">
     <w:abstractNumId w:val="7"/>
   </w:num>
-  <w:num w:numId="6" w16cid:durableId="1844513702">
+  <w:num w:numId="6">
     <w:abstractNumId w:val="3"/>
   </w:num>
-  <w:num w:numId="7" w16cid:durableId="988745965">
+  <w:num w:numId="7">
     <w:abstractNumId w:val="2"/>
   </w:num>
-  <w:num w:numId="8" w16cid:durableId="1504204505">
+  <w:num w:numId="8">
     <w:abstractNumId w:val="1"/>
   </w:num>
-  <w:num w:numId="9" w16cid:durableId="1041368641">
+  <w:num w:numId="9">
     <w:abstractNumId w:val="0"/>
   </w:num>
 </w:numbering>
 </file>
 
 <file path=word/styles.xml><?xml version="1.0" encoding="utf-8"?>
-<w:styles xmlns:mc="http://schemas.openxmlformats.org/markup-compatibility/2006" xmlns:r="http://schemas.openxmlformats.org/officeDocument/2006/relationships" xmlns:w="http://schemas.openxmlformats.org/wordprocessingml/2006/main" xmlns:w14="http://schemas.microsoft.com/office/word/2010/wordml" xmlns:w15="http://schemas.microsoft.com/office/word/2012/wordml" xmlns:w16cex="http://schemas.microsoft.com/office/word/2018/wordml/cex" xmlns:w16cid="http://schemas.microsoft.com/office/word/2016/wordml/cid" xmlns:w16="http://schemas.microsoft.com/office/word/2018/wordml" xmlns:w16du="http://schemas.microsoft.com/office/word/2023/wordml/word16du" xmlns:w16sdtdh="http://schemas.microsoft.com/office/word/2020/wordml/sdtdatahash" xmlns:w16sdtfl="http://schemas.microsoft.com/office/word/2024/wordml/sdtformatlock" xmlns:w16se="http://schemas.microsoft.com/office/word/2015/wordml/symex" mc:Ignorable="w14 w15 w16se w16cid w16 w16cex w16sdtdh w16sdtfl w16du">
+<w:styles xmlns:mc="http://schemas.openxmlformats.org/markup-compatibility/2006" xmlns:r="http://schemas.openxmlformats.org/officeDocument/2006/relationships" xmlns:w="http://schemas.openxmlformats.org/wordprocessingml/2006/main" xmlns:w14="http://schemas.microsoft.com/office/word/2010/wordml" xmlns:w15="http://schemas.microsoft.com/office/word/2012/wordml" xmlns:w16se="http://schemas.microsoft.com/office/word/2015/wordml/symex" mc:Ignorable="w14 w15 w16se">
   <w:docDefaults>
     <w:rPrDefault>
       <w:rPr>
@@ -665,7 +706,7 @@
       </w:pPr>
     </w:pPrDefault>
   </w:docDefaults>
-  <w:latentStyles w:defLockedState="0" w:defUIPriority="99" w:defSemiHidden="0" w:defUnhideWhenUsed="0" w:defQFormat="0" w:count="376">
+  <w:latentStyles w:defLockedState="0" w:defUIPriority="99" w:defSemiHidden="0" w:defUnhideWhenUsed="0" w:defQFormat="0" w:count="371">
     <w:lsdException w:name="Normal" w:uiPriority="0" w:qFormat="1"/>
     <w:lsdException w:name="heading 1" w:uiPriority="9" w:qFormat="1"/>
     <w:lsdException w:name="heading 2" w:semiHidden="1" w:uiPriority="9" w:unhideWhenUsed="1" w:qFormat="1"/>
@@ -1028,11 +1069,6 @@
     <w:lsdException w:name="List Table 5 Dark Accent 6" w:uiPriority="50"/>
     <w:lsdException w:name="List Table 6 Colorful Accent 6" w:uiPriority="51"/>
     <w:lsdException w:name="List Table 7 Colorful Accent 6" w:uiPriority="52"/>
-    <w:lsdException w:name="Mention" w:semiHidden="1" w:unhideWhenUsed="1"/>
-    <w:lsdException w:name="Smart Hyperlink" w:semiHidden="1" w:unhideWhenUsed="1"/>
-    <w:lsdException w:name="Hashtag" w:semiHidden="1" w:unhideWhenUsed="1"/>
-    <w:lsdException w:name="Unresolved Mention" w:semiHidden="1" w:unhideWhenUsed="1"/>
-    <w:lsdException w:name="Smart Link" w:semiHidden="1" w:unhideWhenUsed="1"/>
   </w:latentStyles>
   <w:style w:type="paragraph" w:default="1" w:styleId="Normal">
     <w:name w:val="Normal"/>

</xml_diff>